<commit_message>
final pres and scripts
</commit_message>
<xml_diff>
--- a/scripts/Questions and Answers.docx
+++ b/scripts/Questions and Answers.docx
@@ -2343,25 +2343,7 @@
           <w:sz w:val="24"/>
           <w:szCs w:val="24"/>
         </w:rPr>
-        <w:t xml:space="preserve">Infield </w:t>
-      </w:r>
-      <w:r>
-        <w:rPr>
-          <w:rFonts w:ascii="Segoe UI" w:eastAsia="Times New Roman" w:hAnsi="Segoe UI" w:cs="Segoe UI"/>
-          <w:color w:val="24292E"/>
-          <w:sz w:val="24"/>
-          <w:szCs w:val="24"/>
-        </w:rPr>
-        <w:t>–</w:t>
-      </w:r>
-      <w:r>
-        <w:rPr>
-          <w:rFonts w:ascii="Segoe UI" w:eastAsia="Times New Roman" w:hAnsi="Segoe UI" w:cs="Segoe UI"/>
-          <w:color w:val="24292E"/>
-          <w:sz w:val="24"/>
-          <w:szCs w:val="24"/>
-        </w:rPr>
-        <w:t xml:space="preserve"> 58,934</w:t>
+        <w:t>Infield – 58,934</w:t>
       </w:r>
     </w:p>
     <w:p>
@@ -2384,25 +2366,7 @@
           <w:szCs w:val="24"/>
         </w:rPr>
         <w:lastRenderedPageBreak/>
-        <w:t xml:space="preserve">Outfield </w:t>
-      </w:r>
-      <w:r>
-        <w:rPr>
-          <w:rFonts w:ascii="Segoe UI" w:eastAsia="Times New Roman" w:hAnsi="Segoe UI" w:cs="Segoe UI"/>
-          <w:color w:val="24292E"/>
-          <w:sz w:val="24"/>
-          <w:szCs w:val="24"/>
-        </w:rPr>
-        <w:t>–</w:t>
-      </w:r>
-      <w:r>
-        <w:rPr>
-          <w:rFonts w:ascii="Segoe UI" w:eastAsia="Times New Roman" w:hAnsi="Segoe UI" w:cs="Segoe UI"/>
-          <w:color w:val="24292E"/>
-          <w:sz w:val="24"/>
-          <w:szCs w:val="24"/>
-        </w:rPr>
-        <w:t xml:space="preserve"> 29,560</w:t>
+        <w:t>Outfield – 29,560</w:t>
       </w:r>
     </w:p>
     <w:p>
@@ -5153,8 +5117,6 @@
         </w:rPr>
         <w:t>Davey Johnson Baltimore/Washington</w:t>
       </w:r>
-      <w:bookmarkStart w:id="0" w:name="_GoBack"/>
-      <w:bookmarkEnd w:id="0"/>
     </w:p>
     <w:p>
       <w:pPr>
@@ -5257,6 +5219,103 @@
     </w:p>
     <w:p>
       <w:pPr>
+        <w:shd w:val="clear" w:color="auto" w:fill="FFFFFF"/>
+        <w:spacing w:before="60" w:after="100" w:afterAutospacing="1" w:line="240" w:lineRule="auto"/>
+        <w:ind w:left="1440"/>
+        <w:rPr>
+          <w:rFonts w:ascii="Segoe UI" w:eastAsia="Times New Roman" w:hAnsi="Segoe UI" w:cs="Segoe UI"/>
+          <w:color w:val="24292E"/>
+          <w:sz w:val="24"/>
+          <w:szCs w:val="24"/>
+        </w:rPr>
+      </w:pPr>
+      <w:r>
+        <w:rPr>
+          <w:rFonts w:ascii="Segoe UI" w:eastAsia="Times New Roman" w:hAnsi="Segoe UI" w:cs="Segoe UI"/>
+          <w:color w:val="24292E"/>
+          <w:sz w:val="24"/>
+          <w:szCs w:val="24"/>
+        </w:rPr>
+        <w:lastRenderedPageBreak/>
+        <w:t>Correlation of .46 between win rate and attendance in following season for seasons after 2012, for example.</w:t>
+      </w:r>
+    </w:p>
+    <w:p>
+      <w:pPr>
+        <w:shd w:val="clear" w:color="auto" w:fill="FFFFFF"/>
+        <w:spacing w:before="60" w:after="100" w:afterAutospacing="1" w:line="240" w:lineRule="auto"/>
+        <w:ind w:left="1440"/>
+        <w:rPr>
+          <w:rFonts w:ascii="Segoe UI" w:eastAsia="Times New Roman" w:hAnsi="Segoe UI" w:cs="Segoe UI"/>
+          <w:color w:val="24292E"/>
+          <w:sz w:val="24"/>
+          <w:szCs w:val="24"/>
+        </w:rPr>
+      </w:pPr>
+      <w:r>
+        <w:rPr>
+          <w:rFonts w:ascii="Segoe UI" w:eastAsia="Times New Roman" w:hAnsi="Segoe UI" w:cs="Segoe UI"/>
+          <w:color w:val="24292E"/>
+          <w:sz w:val="24"/>
+          <w:szCs w:val="24"/>
+        </w:rPr>
+        <w:t xml:space="preserve">Playoff do seem to have some </w:t>
+      </w:r>
+      <w:proofErr w:type="gramStart"/>
+      <w:r>
+        <w:rPr>
+          <w:rFonts w:ascii="Segoe UI" w:eastAsia="Times New Roman" w:hAnsi="Segoe UI" w:cs="Segoe UI"/>
+          <w:color w:val="24292E"/>
+          <w:sz w:val="24"/>
+          <w:szCs w:val="24"/>
+        </w:rPr>
+        <w:t>correlation, but</w:t>
+      </w:r>
+      <w:proofErr w:type="gramEnd"/>
+      <w:r>
+        <w:rPr>
+          <w:rFonts w:ascii="Segoe UI" w:eastAsia="Times New Roman" w:hAnsi="Segoe UI" w:cs="Segoe UI"/>
+          <w:color w:val="24292E"/>
+          <w:sz w:val="24"/>
+          <w:szCs w:val="24"/>
+        </w:rPr>
+        <w:t xml:space="preserve"> doesn’t matter what level of playoff – all seem to benefit the team in better attendance. Possibly wildcard appearance only benefits more on average</w:t>
+      </w:r>
+      <w:bookmarkStart w:id="0" w:name="_GoBack"/>
+      <w:bookmarkEnd w:id="0"/>
+      <w:r>
+        <w:rPr>
+          <w:rFonts w:ascii="Segoe UI" w:eastAsia="Times New Roman" w:hAnsi="Segoe UI" w:cs="Segoe UI"/>
+          <w:color w:val="24292E"/>
+          <w:sz w:val="24"/>
+          <w:szCs w:val="24"/>
+        </w:rPr>
+        <w:t>!</w:t>
+      </w:r>
+    </w:p>
+    <w:p>
+      <w:pPr>
+        <w:shd w:val="clear" w:color="auto" w:fill="FFFFFF"/>
+        <w:spacing w:before="60" w:after="100" w:afterAutospacing="1" w:line="240" w:lineRule="auto"/>
+        <w:rPr>
+          <w:rFonts w:ascii="Segoe UI" w:eastAsia="Times New Roman" w:hAnsi="Segoe UI" w:cs="Segoe UI"/>
+          <w:color w:val="24292E"/>
+          <w:sz w:val="24"/>
+          <w:szCs w:val="24"/>
+        </w:rPr>
+      </w:pPr>
+      <w:r>
+        <w:rPr>
+          <w:rFonts w:ascii="Segoe UI" w:eastAsia="Times New Roman" w:hAnsi="Segoe UI" w:cs="Segoe UI"/>
+          <w:color w:val="24292E"/>
+          <w:sz w:val="24"/>
+          <w:szCs w:val="24"/>
+        </w:rPr>
+        <w:tab/>
+      </w:r>
+    </w:p>
+    <w:p>
+      <w:pPr>
         <w:pStyle w:val="ListParagraph"/>
         <w:numPr>
           <w:ilvl w:val="0"/>
@@ -5278,7 +5337,6 @@
           <w:sz w:val="24"/>
           <w:szCs w:val="24"/>
         </w:rPr>
-        <w:lastRenderedPageBreak/>
         <w:t xml:space="preserve">It is thought that since left-handed pitchers are </w:t>
       </w:r>
       <w:proofErr w:type="gramStart"/>
@@ -5301,6 +5359,85 @@
         </w:rPr>
         <w:t>, causing batters to face them less often, that they are more effective. Investigate this claim and present evidence to either support or dispute this claim. First, determine just how rare left-handed pitchers are compared with right-handed pitchers. Are left-handed pitchers more likely to win the Cy Young Award? Are they more likely to make it into the hall of fame?</w:t>
       </w:r>
+    </w:p>
+    <w:p>
+      <w:pPr>
+        <w:shd w:val="clear" w:color="auto" w:fill="FFFFFF"/>
+        <w:spacing w:before="240" w:after="240" w:line="240" w:lineRule="auto"/>
+        <w:ind w:left="720"/>
+        <w:rPr>
+          <w:rFonts w:ascii="Segoe UI" w:eastAsia="Times New Roman" w:hAnsi="Segoe UI" w:cs="Segoe UI"/>
+          <w:color w:val="24292E"/>
+          <w:sz w:val="24"/>
+          <w:szCs w:val="24"/>
+        </w:rPr>
+      </w:pPr>
+      <w:r>
+        <w:rPr>
+          <w:rFonts w:ascii="Segoe UI" w:eastAsia="Times New Roman" w:hAnsi="Segoe UI" w:cs="Segoe UI"/>
+          <w:color w:val="24292E"/>
+          <w:sz w:val="24"/>
+          <w:szCs w:val="24"/>
+        </w:rPr>
+        <w:t>28% of general population (10 games or more)</w:t>
+      </w:r>
+    </w:p>
+    <w:p>
+      <w:pPr>
+        <w:shd w:val="clear" w:color="auto" w:fill="FFFFFF"/>
+        <w:spacing w:before="240" w:after="240" w:line="240" w:lineRule="auto"/>
+        <w:ind w:left="720"/>
+        <w:rPr>
+          <w:rFonts w:ascii="Segoe UI" w:eastAsia="Times New Roman" w:hAnsi="Segoe UI" w:cs="Segoe UI"/>
+          <w:color w:val="24292E"/>
+          <w:sz w:val="24"/>
+          <w:szCs w:val="24"/>
+        </w:rPr>
+      </w:pPr>
+      <w:r>
+        <w:rPr>
+          <w:rFonts w:ascii="Segoe UI" w:eastAsia="Times New Roman" w:hAnsi="Segoe UI" w:cs="Segoe UI"/>
+          <w:color w:val="24292E"/>
+          <w:sz w:val="24"/>
+          <w:szCs w:val="24"/>
+        </w:rPr>
+        <w:t>33% of Cy Young Award winners</w:t>
+      </w:r>
+    </w:p>
+    <w:p>
+      <w:pPr>
+        <w:shd w:val="clear" w:color="auto" w:fill="FFFFFF"/>
+        <w:spacing w:before="240" w:after="240" w:line="240" w:lineRule="auto"/>
+        <w:ind w:left="720"/>
+        <w:rPr>
+          <w:rFonts w:ascii="Segoe UI" w:eastAsia="Times New Roman" w:hAnsi="Segoe UI" w:cs="Segoe UI"/>
+          <w:color w:val="24292E"/>
+          <w:sz w:val="24"/>
+          <w:szCs w:val="24"/>
+        </w:rPr>
+      </w:pPr>
+      <w:r>
+        <w:rPr>
+          <w:rFonts w:ascii="Segoe UI" w:eastAsia="Times New Roman" w:hAnsi="Segoe UI" w:cs="Segoe UI"/>
+          <w:color w:val="24292E"/>
+          <w:sz w:val="24"/>
+          <w:szCs w:val="24"/>
+        </w:rPr>
+        <w:t>22% of Hall of Fame inductees</w:t>
+      </w:r>
+    </w:p>
+    <w:p>
+      <w:pPr>
+        <w:shd w:val="clear" w:color="auto" w:fill="FFFFFF"/>
+        <w:spacing w:before="240" w:after="240" w:line="240" w:lineRule="auto"/>
+        <w:ind w:left="720"/>
+        <w:rPr>
+          <w:rFonts w:ascii="Segoe UI" w:eastAsia="Times New Roman" w:hAnsi="Segoe UI" w:cs="Segoe UI"/>
+          <w:color w:val="24292E"/>
+          <w:sz w:val="24"/>
+          <w:szCs w:val="24"/>
+        </w:rPr>
+      </w:pPr>
     </w:p>
     <w:p/>
     <w:sectPr>
@@ -5765,6 +5902,7 @@
     <w:lsdException w:name="HTML Sample" w:semiHidden="1" w:unhideWhenUsed="1"/>
     <w:lsdException w:name="HTML Typewriter" w:semiHidden="1" w:unhideWhenUsed="1"/>
     <w:lsdException w:name="HTML Variable" w:semiHidden="1" w:unhideWhenUsed="1"/>
+    <w:lsdException w:name="Normal Table" w:semiHidden="1" w:unhideWhenUsed="1"/>
     <w:lsdException w:name="annotation subject" w:semiHidden="1" w:unhideWhenUsed="1"/>
     <w:lsdException w:name="No List" w:semiHidden="1" w:unhideWhenUsed="1"/>
     <w:lsdException w:name="Outline List 1" w:semiHidden="1" w:unhideWhenUsed="1"/>
@@ -5811,8 +5949,10 @@
     <w:lsdException w:name="Table Subtle 2" w:semiHidden="1" w:unhideWhenUsed="1"/>
     <w:lsdException w:name="Table Web 1" w:semiHidden="1" w:unhideWhenUsed="1"/>
     <w:lsdException w:name="Table Web 2" w:semiHidden="1" w:unhideWhenUsed="1"/>
+    <w:lsdException w:name="Table Web 3" w:semiHidden="1" w:unhideWhenUsed="1"/>
     <w:lsdException w:name="Balloon Text" w:semiHidden="1" w:unhideWhenUsed="1"/>
     <w:lsdException w:name="Table Grid" w:uiPriority="39"/>
+    <w:lsdException w:name="Table Theme" w:semiHidden="1" w:unhideWhenUsed="1"/>
     <w:lsdException w:name="Placeholder Text" w:semiHidden="1"/>
     <w:lsdException w:name="No Spacing" w:uiPriority="1" w:qFormat="1"/>
     <w:lsdException w:name="Light Shading" w:uiPriority="60"/>

</xml_diff>